<commit_message>
Regression test and refresh
</commit_message>
<xml_diff>
--- a/test/PubMedIn-1/PubMedIn-1.xml-de.docx
+++ b/test/PubMedIn-1/PubMedIn-1.xml-de.docx
@@ -1028,8 +1028,7 @@
         <w:t>Erklärung zu Interessenkonflikten</w:t>
       </w:r>
       <w:r>
-        <w:t>: The authors report no conflicts of interest in this 
-     work.</w:t>
+        <w:t>: The authors report no conflicts of interest in this work.</w:t>
       </w:r>
     </w:p>
     <w:p>
@@ -1527,7 +1526,7 @@
       <w:pStyle w:val="Footer"/>
     </w:pPr>
     <w:r>
-      <w:t xml:space="preserve">2025-06-30 12:13Z / </w:t>
+      <w:t xml:space="preserve">2025-07-02 02:48Z / </w:t>
     </w:r>
     <w:hyperlink>
       <w:r>
@@ -2615,5 +2614,55 @@
     <w:uiPriority w:val="99"/>
     <w:rsid w:val="00D434F7"/>
   </w:style>
+  <w:style w:type="character" w:customStyle="1" w:styleId="b">
+    <w:name w:val="b"/>
+    <w:basedOn w:val="DefaultParagraphFont"/>
+    <w:uiPriority w:val="1"/>
+    <w:qFormat/>
+    <w:rsid w:val="00FF7796"/>
+    <w:rPr>
+      <w:b/>
+    </w:rPr>
+  </w:style>
+  <w:style w:type="character" w:customStyle="1" w:styleId="i">
+    <w:name w:val="i"/>
+    <w:basedOn w:val="DefaultParagraphFont"/>
+    <w:uiPriority w:val="1"/>
+    <w:qFormat/>
+    <w:rsid w:val="00FF7796"/>
+    <w:rPr>
+      <w:i/>
+    </w:rPr>
+  </w:style>
+  <w:style w:type="character" w:customStyle="1" w:styleId="sub">
+    <w:name w:val="sub"/>
+    <w:basedOn w:val="DefaultParagraphFont"/>
+    <w:uiPriority w:val="1"/>
+    <w:qFormat/>
+    <w:rsid w:val="00FF7796"/>
+    <w:rPr>
+      <w:vertAlign w:val="subscript"/>
+    </w:rPr>
+  </w:style>
+  <w:style w:type="character" w:customStyle="1" w:styleId="sup">
+    <w:name w:val="sup"/>
+    <w:basedOn w:val="DefaultParagraphFont"/>
+    <w:uiPriority w:val="1"/>
+    <w:qFormat/>
+    <w:rsid w:val="00FF7796"/>
+    <w:rPr>
+      <w:vertAlign w:val="superscript"/>
+    </w:rPr>
+  </w:style>
+  <w:style w:type="character" w:customStyle="1" w:styleId="u">
+    <w:name w:val="u"/>
+    <w:basedOn w:val="DefaultParagraphFont"/>
+    <w:uiPriority w:val="1"/>
+    <w:qFormat/>
+    <w:rsid w:val="00FF7796"/>
+    <w:rPr>
+      <w:u w:val="single"/>
+    </w:rPr>
+  </w:style>
 </w:styles>
 </file>
</xml_diff>

<commit_message>
Regression testing and example results production
</commit_message>
<xml_diff>
--- a/test/PubMedIn-1/PubMedIn-1.xml-de.docx
+++ b/test/PubMedIn-1/PubMedIn-1.xml-de.docx
@@ -116,6 +116,9 @@
         <w:t>Veröffentlichungsdatum</w:t>
       </w:r>
       <w:r>
+        <w:t xml:space="preserve"> </w:t>
+      </w:r>
+      <w:r>
         <w:rPr>
           <w:rStyle w:val="attributeInformation"/>
         </w:rPr>
@@ -726,6 +729,9 @@
         <w:t>Veröffentlichungsdatum</w:t>
       </w:r>
       <w:r>
+        <w:t xml:space="preserve"> </w:t>
+      </w:r>
+      <w:r>
         <w:rPr>
           <w:rStyle w:val="attributeInformation"/>
         </w:rPr>
@@ -785,6 +791,9 @@
         <w:t>Veröffentlichungsdatum</w:t>
       </w:r>
       <w:r>
+        <w:t xml:space="preserve"> </w:t>
+      </w:r>
+      <w:r>
         <w:rPr>
           <w:rStyle w:val="attributeInformation"/>
         </w:rPr>
@@ -844,6 +853,9 @@
         <w:t>Veröffentlichungsdatum</w:t>
       </w:r>
       <w:r>
+        <w:t xml:space="preserve"> </w:t>
+      </w:r>
+      <w:r>
         <w:rPr>
           <w:rStyle w:val="attributeInformation"/>
         </w:rPr>
@@ -1053,6 +1065,9 @@
         <w:t>Objekt</w:t>
       </w:r>
       <w:r>
+        <w:t xml:space="preserve"> </w:t>
+      </w:r>
+      <w:r>
         <w:rPr>
           <w:rStyle w:val="attributeInformation"/>
         </w:rPr>
@@ -1090,6 +1105,9 @@
         <w:t>Objekt</w:t>
       </w:r>
       <w:r>
+        <w:t xml:space="preserve"> </w:t>
+      </w:r>
+      <w:r>
         <w:rPr>
           <w:rStyle w:val="attributeInformation"/>
         </w:rPr>
@@ -1127,6 +1145,9 @@
         <w:t>Objekt</w:t>
       </w:r>
       <w:r>
+        <w:t xml:space="preserve"> </w:t>
+      </w:r>
+      <w:r>
         <w:rPr>
           <w:rStyle w:val="attributeInformation"/>
         </w:rPr>
@@ -1164,6 +1185,9 @@
         <w:t>Objekt</w:t>
       </w:r>
       <w:r>
+        <w:t xml:space="preserve"> </w:t>
+      </w:r>
+      <w:r>
         <w:rPr>
           <w:rStyle w:val="attributeInformation"/>
         </w:rPr>
@@ -1201,6 +1225,9 @@
         <w:t>Objekt</w:t>
       </w:r>
       <w:r>
+        <w:t xml:space="preserve"> </w:t>
+      </w:r>
+      <w:r>
         <w:rPr>
           <w:rStyle w:val="attributeInformation"/>
         </w:rPr>
@@ -1256,6 +1283,9 @@
           <w:rStyle w:val="label"/>
         </w:rPr>
         <w:t>Objekt</w:t>
+      </w:r>
+      <w:r>
+        <w:t xml:space="preserve"> </w:t>
       </w:r>
       <w:r>
         <w:rPr>
@@ -1522,11 +1552,8 @@
 <file path=word/footer1.xml><?xml version="1.0" encoding="utf-8"?>
 <w:ftr xmlns:w="http://schemas.openxmlformats.org/wordprocessingml/2006/main">
   <w:p>
-    <w:pPr>
-      <w:pStyle w:val="Footer"/>
-    </w:pPr>
     <w:r>
-      <w:t xml:space="preserve">2025-07-02 02:48Z / </w:t>
+      <w:t xml:space="preserve">2025-07-02 14:49Z / </w:t>
     </w:r>
     <w:hyperlink>
       <w:r>

</xml_diff>